<commit_message>
finished the second chapter
</commit_message>
<xml_diff>
--- a/notepad.docx
+++ b/notepad.docx
@@ -1837,6 +1837,7 @@
       <w:proofErr w:type="gramStart"/>
       <w:r>
         <w:rPr>
+          <w:b/>
           <w:color w:val="000000" w:themeColor="text1"/>
           <w:sz w:val="28"/>
           <w:szCs w:val="28"/>
@@ -2213,8 +2214,6 @@
         </w:rPr>
         <w:t xml:space="preserve"> который я импортирую для пагинации pagination.html</w:t>
       </w:r>
-      <w:bookmarkStart w:id="0" w:name="_GoBack"/>
-      <w:bookmarkEnd w:id="0"/>
     </w:p>
     <w:p>
       <w:pPr>
@@ -2248,6 +2247,1093 @@
     </w:p>
     <w:p>
       <w:pPr>
+        <w:spacing w:before="240"/>
+        <w:jc w:val="center"/>
+        <w:rPr>
+          <w:b/>
+          <w:color w:val="000000" w:themeColor="text1"/>
+          <w:sz w:val="28"/>
+          <w:szCs w:val="28"/>
+        </w:rPr>
+      </w:pPr>
+      <w:r>
+        <w:rPr>
+          <w:b/>
+          <w:color w:val="000000" w:themeColor="text1"/>
+          <w:sz w:val="28"/>
+          <w:szCs w:val="28"/>
+        </w:rPr>
+        <w:lastRenderedPageBreak/>
+        <w:t>Глава 2(</w:t>
+      </w:r>
+      <w:r>
+        <w:rPr>
+          <w:b/>
+          <w:color w:val="000000" w:themeColor="text1"/>
+          <w:sz w:val="28"/>
+          <w:szCs w:val="28"/>
+        </w:rPr>
+        <w:t>Отправка электронных писем в представлениях</w:t>
+      </w:r>
+      <w:r>
+        <w:rPr>
+          <w:b/>
+          <w:color w:val="000000" w:themeColor="text1"/>
+          <w:sz w:val="28"/>
+          <w:szCs w:val="28"/>
+        </w:rPr>
+        <w:t>)</w:t>
+      </w:r>
+    </w:p>
+    <w:p>
+      <w:pPr>
+        <w:spacing w:before="240"/>
+        <w:rPr>
+          <w:color w:val="000000" w:themeColor="text1"/>
+          <w:sz w:val="28"/>
+          <w:szCs w:val="28"/>
+        </w:rPr>
+      </w:pPr>
+      <w:r>
+        <w:rPr>
+          <w:color w:val="000000" w:themeColor="text1"/>
+          <w:sz w:val="28"/>
+          <w:szCs w:val="28"/>
+        </w:rPr>
+        <w:t xml:space="preserve">метод </w:t>
+      </w:r>
+      <w:r>
+        <w:rPr>
+          <w:b/>
+          <w:color w:val="000000" w:themeColor="text1"/>
+          <w:sz w:val="28"/>
+          <w:szCs w:val="28"/>
+        </w:rPr>
+        <w:t>request.build_absolute_uri()</w:t>
+      </w:r>
+      <w:r>
+        <w:rPr>
+          <w:color w:val="000000" w:themeColor="text1"/>
+          <w:sz w:val="28"/>
+          <w:szCs w:val="28"/>
+        </w:rPr>
+        <w:t xml:space="preserve"> - формирует полный URL-адрес, включая HTTP-схему и хост-имя</w:t>
+      </w:r>
+      <w:r>
+        <w:rPr>
+          <w:color w:val="000000" w:themeColor="text1"/>
+          <w:sz w:val="28"/>
+          <w:szCs w:val="28"/>
+        </w:rPr>
+        <w:t>.</w:t>
+      </w:r>
+    </w:p>
+    <w:p>
+      <w:pPr>
+        <w:spacing w:before="240"/>
+        <w:rPr>
+          <w:color w:val="000000" w:themeColor="text1"/>
+          <w:sz w:val="28"/>
+          <w:szCs w:val="28"/>
+          <w:lang w:val="en-US"/>
+        </w:rPr>
+      </w:pPr>
+      <w:r>
+        <w:rPr>
+          <w:color w:val="000000" w:themeColor="text1"/>
+          <w:sz w:val="28"/>
+          <w:szCs w:val="28"/>
+        </w:rPr>
+        <w:t>Пример кода</w:t>
+      </w:r>
+      <w:r>
+        <w:rPr>
+          <w:color w:val="000000" w:themeColor="text1"/>
+          <w:sz w:val="28"/>
+          <w:szCs w:val="28"/>
+          <w:lang w:val="en-US"/>
+        </w:rPr>
+        <w:t xml:space="preserve">: </w:t>
+      </w:r>
+    </w:p>
+    <w:p>
+      <w:pPr>
+        <w:spacing w:before="240"/>
+        <w:rPr>
+          <w:color w:val="000000" w:themeColor="text1"/>
+          <w:sz w:val="28"/>
+          <w:szCs w:val="28"/>
+          <w:lang w:val="en-US"/>
+        </w:rPr>
+      </w:pPr>
+      <w:r>
+        <w:rPr>
+          <w:color w:val="000000" w:themeColor="text1"/>
+          <w:sz w:val="28"/>
+          <w:szCs w:val="28"/>
+          <w:lang w:val="en-US"/>
+        </w:rPr>
+        <w:pict>
+          <v:shape id="_x0000_i1029" type="#_x0000_t75" style="width:468pt;height:233.25pt">
+            <v:imagedata r:id="rId10" o:title="Новый текстовый документ"/>
+          </v:shape>
+        </w:pict>
+      </w:r>
+    </w:p>
+    <w:p>
+      <w:pPr>
+        <w:spacing w:before="240"/>
+        <w:rPr>
+          <w:color w:val="000000" w:themeColor="text1"/>
+          <w:sz w:val="28"/>
+          <w:szCs w:val="28"/>
+          <w:lang w:val="en-US"/>
+        </w:rPr>
+      </w:pPr>
+    </w:p>
+    <w:p>
+      <w:pPr>
+        <w:spacing w:before="240"/>
+        <w:jc w:val="center"/>
+        <w:rPr>
+          <w:b/>
+          <w:color w:val="000000" w:themeColor="text1"/>
+          <w:sz w:val="28"/>
+          <w:szCs w:val="28"/>
+        </w:rPr>
+      </w:pPr>
+      <w:r>
+        <w:rPr>
+          <w:b/>
+          <w:color w:val="000000" w:themeColor="text1"/>
+          <w:sz w:val="28"/>
+          <w:szCs w:val="28"/>
+        </w:rPr>
+        <w:t>Глава 2(</w:t>
+      </w:r>
+      <w:r>
+        <w:rPr>
+          <w:b/>
+          <w:color w:val="000000" w:themeColor="text1"/>
+          <w:sz w:val="28"/>
+          <w:szCs w:val="28"/>
+        </w:rPr>
+        <w:t>Оперирование формами ModelForm</w:t>
+      </w:r>
+      <w:r>
+        <w:rPr>
+          <w:b/>
+          <w:color w:val="000000" w:themeColor="text1"/>
+          <w:sz w:val="28"/>
+          <w:szCs w:val="28"/>
+        </w:rPr>
+        <w:t xml:space="preserve"> в представлениях)</w:t>
+      </w:r>
+    </w:p>
+    <w:p>
+      <w:pPr>
+        <w:spacing w:before="240"/>
+        <w:rPr>
+          <w:color w:val="000000" w:themeColor="text1"/>
+          <w:sz w:val="28"/>
+          <w:szCs w:val="28"/>
+        </w:rPr>
+      </w:pPr>
+      <w:r>
+        <w:rPr>
+          <w:color w:val="000000" w:themeColor="text1"/>
+          <w:sz w:val="28"/>
+          <w:szCs w:val="28"/>
+        </w:rPr>
+        <w:t xml:space="preserve">Декоратор </w:t>
+      </w:r>
+      <w:r>
+        <w:rPr>
+          <w:b/>
+          <w:color w:val="000000" w:themeColor="text1"/>
+          <w:sz w:val="28"/>
+          <w:szCs w:val="28"/>
+          <w:lang w:val="en-US"/>
+        </w:rPr>
+        <w:t>require</w:t>
+      </w:r>
+      <w:r>
+        <w:rPr>
+          <w:b/>
+          <w:color w:val="000000" w:themeColor="text1"/>
+          <w:sz w:val="28"/>
+          <w:szCs w:val="28"/>
+        </w:rPr>
+        <w:t>_</w:t>
+      </w:r>
+      <w:r>
+        <w:rPr>
+          <w:b/>
+          <w:color w:val="000000" w:themeColor="text1"/>
+          <w:sz w:val="28"/>
+          <w:szCs w:val="28"/>
+          <w:lang w:val="en-US"/>
+        </w:rPr>
+        <w:t>POST</w:t>
+      </w:r>
+      <w:r>
+        <w:rPr>
+          <w:b/>
+          <w:color w:val="000000" w:themeColor="text1"/>
+          <w:sz w:val="28"/>
+          <w:szCs w:val="28"/>
+        </w:rPr>
+        <w:t xml:space="preserve"> </w:t>
+      </w:r>
+      <w:r>
+        <w:t xml:space="preserve"> -  </w:t>
+      </w:r>
+      <w:r>
+        <w:rPr>
+          <w:color w:val="000000" w:themeColor="text1"/>
+          <w:sz w:val="28"/>
+          <w:szCs w:val="28"/>
+        </w:rPr>
+        <w:t xml:space="preserve">разрешает только методом </w:t>
+      </w:r>
+      <w:r>
+        <w:rPr>
+          <w:color w:val="000000" w:themeColor="text1"/>
+          <w:sz w:val="28"/>
+          <w:szCs w:val="28"/>
+          <w:lang w:val="en-US"/>
+        </w:rPr>
+        <w:t>POST</w:t>
+      </w:r>
+      <w:r>
+        <w:rPr>
+          <w:color w:val="000000" w:themeColor="text1"/>
+          <w:sz w:val="28"/>
+          <w:szCs w:val="28"/>
+        </w:rPr>
+        <w:t xml:space="preserve"> </w:t>
+      </w:r>
+      <w:r>
+        <w:rPr>
+          <w:b/>
+          <w:color w:val="000000" w:themeColor="text1"/>
+          <w:sz w:val="28"/>
+          <w:szCs w:val="28"/>
+        </w:rPr>
+        <w:t>form.save(commit=False)</w:t>
+      </w:r>
+      <w:r>
+        <w:rPr>
+          <w:color w:val="000000" w:themeColor="text1"/>
+          <w:sz w:val="28"/>
+          <w:szCs w:val="28"/>
+        </w:rPr>
+        <w:t xml:space="preserve"> - создаем объект</w:t>
+      </w:r>
+      <w:r>
+        <w:rPr>
+          <w:color w:val="000000" w:themeColor="text1"/>
+          <w:sz w:val="28"/>
+          <w:szCs w:val="28"/>
+        </w:rPr>
+        <w:t xml:space="preserve"> в оперативной памяти</w:t>
+      </w:r>
+      <w:r>
+        <w:rPr>
+          <w:color w:val="000000" w:themeColor="text1"/>
+          <w:sz w:val="28"/>
+          <w:szCs w:val="28"/>
+        </w:rPr>
+        <w:t>, но не сохраняем ег</w:t>
+      </w:r>
+      <w:r>
+        <w:rPr>
+          <w:color w:val="000000" w:themeColor="text1"/>
+          <w:sz w:val="28"/>
+          <w:szCs w:val="28"/>
+        </w:rPr>
+        <w:t>о в базе данных, чтобы модифицироваться его данные (добавлять/изменять данные)</w:t>
+      </w:r>
+    </w:p>
+    <w:p>
+      <w:pPr>
+        <w:spacing w:before="240"/>
+        <w:rPr>
+          <w:color w:val="000000" w:themeColor="text1"/>
+          <w:sz w:val="28"/>
+          <w:szCs w:val="28"/>
+        </w:rPr>
+      </w:pPr>
+      <w:r>
+        <w:rPr>
+          <w:color w:val="000000" w:themeColor="text1"/>
+          <w:sz w:val="28"/>
+          <w:szCs w:val="28"/>
+        </w:rPr>
+        <w:t>Фото пример</w:t>
+      </w:r>
+      <w:r>
+        <w:rPr>
+          <w:color w:val="000000" w:themeColor="text1"/>
+          <w:sz w:val="28"/>
+          <w:szCs w:val="28"/>
+        </w:rPr>
+        <w:t>:</w:t>
+      </w:r>
+      <w:r>
+        <w:rPr>
+          <w:color w:val="000000" w:themeColor="text1"/>
+          <w:sz w:val="28"/>
+          <w:szCs w:val="28"/>
+          <w:lang w:val="en-US"/>
+        </w:rPr>
+        <w:pict>
+          <v:shape id="_x0000_i1030" type="#_x0000_t75" style="width:468pt;height:145.5pt">
+            <v:imagedata r:id="rId11" o:title="Новый текстовый документ"/>
+          </v:shape>
+        </w:pict>
+      </w:r>
+    </w:p>
+    <w:p>
+      <w:pPr>
+        <w:spacing w:before="240"/>
+        <w:rPr>
+          <w:color w:val="000000" w:themeColor="text1"/>
+          <w:sz w:val="28"/>
+          <w:szCs w:val="28"/>
+        </w:rPr>
+      </w:pPr>
+    </w:p>
+    <w:p>
+      <w:pPr>
+        <w:spacing w:before="240"/>
+        <w:jc w:val="center"/>
+        <w:rPr>
+          <w:b/>
+          <w:color w:val="000000" w:themeColor="text1"/>
+          <w:sz w:val="28"/>
+          <w:szCs w:val="28"/>
+        </w:rPr>
+      </w:pPr>
+      <w:r>
+        <w:rPr>
+          <w:b/>
+          <w:color w:val="000000" w:themeColor="text1"/>
+          <w:sz w:val="28"/>
+          <w:szCs w:val="28"/>
+        </w:rPr>
+        <w:lastRenderedPageBreak/>
+        <w:t xml:space="preserve">Глава 2(Добавление </w:t>
+      </w:r>
+      <w:r>
+        <w:rPr>
+          <w:b/>
+          <w:color w:val="000000" w:themeColor="text1"/>
+          <w:sz w:val="28"/>
+          <w:szCs w:val="28"/>
+        </w:rPr>
+        <w:t>комментариев в шаблон детальной</w:t>
+      </w:r>
+      <w:r>
+        <w:rPr>
+          <w:b/>
+          <w:color w:val="000000" w:themeColor="text1"/>
+          <w:sz w:val="28"/>
+          <w:szCs w:val="28"/>
+        </w:rPr>
+        <w:t xml:space="preserve"> информации о посте)</w:t>
+      </w:r>
+    </w:p>
+    <w:p>
+      <w:pPr>
+        <w:spacing w:before="240" w:line="240" w:lineRule="auto"/>
+        <w:rPr>
+          <w:color w:val="000000" w:themeColor="text1"/>
+          <w:sz w:val="28"/>
+          <w:szCs w:val="28"/>
+        </w:rPr>
+      </w:pPr>
+      <w:proofErr w:type="gramStart"/>
+      <w:r>
+        <w:rPr>
+          <w:b/>
+          <w:color w:val="000000" w:themeColor="text1"/>
+          <w:sz w:val="28"/>
+          <w:szCs w:val="28"/>
+          <w:lang w:val="en-US"/>
+        </w:rPr>
+        <w:t>with</w:t>
+      </w:r>
+      <w:proofErr w:type="gramEnd"/>
+      <w:r>
+        <w:rPr>
+          <w:color w:val="000000" w:themeColor="text1"/>
+          <w:sz w:val="28"/>
+          <w:szCs w:val="28"/>
+        </w:rPr>
+        <w:t xml:space="preserve"> . . . </w:t>
+      </w:r>
+      <w:r>
+        <w:rPr>
+          <w:b/>
+          <w:color w:val="000000" w:themeColor="text1"/>
+          <w:sz w:val="28"/>
+          <w:szCs w:val="28"/>
+          <w:lang w:val="en-US"/>
+        </w:rPr>
+        <w:t>endwith</w:t>
+      </w:r>
+      <w:r>
+        <w:rPr>
+          <w:color w:val="000000" w:themeColor="text1"/>
+          <w:sz w:val="28"/>
+          <w:szCs w:val="28"/>
+        </w:rPr>
+        <w:t>— заносит какие-либо значения в переменные и делае</w:t>
+      </w:r>
+      <w:r>
+        <w:rPr>
+          <w:color w:val="000000" w:themeColor="text1"/>
+          <w:sz w:val="28"/>
+          <w:szCs w:val="28"/>
+        </w:rPr>
+        <w:t>т их</w:t>
+      </w:r>
+      <w:r>
+        <w:rPr>
+          <w:color w:val="000000" w:themeColor="text1"/>
+          <w:sz w:val="28"/>
+          <w:szCs w:val="28"/>
+        </w:rPr>
+        <w:t xml:space="preserve"> доступ</w:t>
+      </w:r>
+      <w:r>
+        <w:rPr>
+          <w:color w:val="000000" w:themeColor="text1"/>
+          <w:sz w:val="28"/>
+          <w:szCs w:val="28"/>
+        </w:rPr>
+        <w:t>ными внутри своего содержимого</w:t>
+      </w:r>
+      <w:r>
+        <w:rPr>
+          <w:color w:val="000000" w:themeColor="text1"/>
+          <w:sz w:val="28"/>
+          <w:szCs w:val="28"/>
+        </w:rPr>
+        <w:t>. Может использоваться для временного сохранения в переменных рез</w:t>
+      </w:r>
+      <w:r>
+        <w:rPr>
+          <w:color w:val="000000" w:themeColor="text1"/>
+          <w:sz w:val="28"/>
+          <w:szCs w:val="28"/>
+        </w:rPr>
+        <w:t>ультатов</w:t>
+      </w:r>
+      <w:r>
+        <w:rPr>
+          <w:color w:val="000000" w:themeColor="text1"/>
+          <w:sz w:val="28"/>
+          <w:szCs w:val="28"/>
+        </w:rPr>
+        <w:t xml:space="preserve"> каких-либо вычислений (например, полученных при обращении к методу класса) — чтобы потом не выпол</w:t>
+      </w:r>
+      <w:r>
+        <w:rPr>
+          <w:color w:val="000000" w:themeColor="text1"/>
+          <w:sz w:val="28"/>
+          <w:szCs w:val="28"/>
+        </w:rPr>
+        <w:t>нять эти вычисления повторно.</w:t>
+      </w:r>
+    </w:p>
+    <w:p>
+      <w:pPr>
+        <w:spacing w:before="240" w:line="240" w:lineRule="auto"/>
+        <w:rPr>
+          <w:color w:val="000000" w:themeColor="text1"/>
+          <w:sz w:val="28"/>
+          <w:szCs w:val="28"/>
+          <w:lang w:val="en-US"/>
+        </w:rPr>
+      </w:pPr>
+      <w:r>
+        <w:rPr>
+          <w:color w:val="000000" w:themeColor="text1"/>
+          <w:sz w:val="28"/>
+          <w:szCs w:val="28"/>
+          <w:lang w:val="en-US"/>
+        </w:rPr>
+        <w:t>Пример:</w:t>
+      </w:r>
+    </w:p>
+    <w:p>
+      <w:pPr>
+        <w:spacing w:before="240"/>
+        <w:jc w:val="center"/>
+        <w:rPr>
+          <w:b/>
+          <w:color w:val="000000" w:themeColor="text1"/>
+          <w:sz w:val="28"/>
+          <w:szCs w:val="28"/>
+          <w:lang w:val="en-US"/>
+        </w:rPr>
+      </w:pPr>
+      <w:r>
+        <w:rPr>
+          <w:b/>
+          <w:color w:val="000000" w:themeColor="text1"/>
+          <w:sz w:val="28"/>
+          <w:szCs w:val="28"/>
+          <w:lang w:val="en-US"/>
+        </w:rPr>
+        <w:pict>
+          <v:shape id="_x0000_i1031" type="#_x0000_t75" style="width:467.25pt;height:112.5pt">
+            <v:imagedata r:id="rId12" o:title="Новый текстовый документ"/>
+          </v:shape>
+        </w:pict>
+      </w:r>
+    </w:p>
+    <w:p>
+      <w:pPr>
+        <w:spacing w:before="240"/>
+        <w:jc w:val="center"/>
+        <w:rPr>
+          <w:b/>
+          <w:color w:val="000000" w:themeColor="text1"/>
+          <w:sz w:val="28"/>
+          <w:szCs w:val="28"/>
+        </w:rPr>
+      </w:pPr>
+    </w:p>
+    <w:p>
+      <w:pPr>
+        <w:spacing w:before="240"/>
+        <w:jc w:val="center"/>
+        <w:rPr>
+          <w:b/>
+          <w:color w:val="000000" w:themeColor="text1"/>
+          <w:sz w:val="28"/>
+          <w:szCs w:val="28"/>
+        </w:rPr>
+      </w:pPr>
+      <w:r>
+        <w:rPr>
+          <w:b/>
+          <w:color w:val="000000" w:themeColor="text1"/>
+          <w:sz w:val="28"/>
+          <w:szCs w:val="28"/>
+        </w:rPr>
+        <w:t>Глава 2(Создание шаблонов комментарной формы)</w:t>
+      </w:r>
+    </w:p>
+    <w:p>
+      <w:pPr>
+        <w:spacing w:before="240"/>
+        <w:rPr>
+          <w:color w:val="000000" w:themeColor="text1"/>
+          <w:sz w:val="28"/>
+          <w:szCs w:val="28"/>
+          <w:lang w:val="en-US"/>
+        </w:rPr>
+      </w:pPr>
+      <w:r>
+        <w:rPr>
+          <w:color w:val="000000" w:themeColor="text1"/>
+          <w:sz w:val="28"/>
+          <w:szCs w:val="28"/>
+          <w:lang w:val="en-US"/>
+        </w:rPr>
+        <w:t>&lt;form action="{% url 'blog</w:t>
+      </w:r>
+      <w:proofErr w:type="gramStart"/>
+      <w:r>
+        <w:rPr>
+          <w:color w:val="000000" w:themeColor="text1"/>
+          <w:sz w:val="28"/>
+          <w:szCs w:val="28"/>
+          <w:lang w:val="en-US"/>
+        </w:rPr>
+        <w:t>:post</w:t>
+      </w:r>
+      <w:proofErr w:type="gramEnd"/>
+      <w:r>
+        <w:rPr>
+          <w:color w:val="000000" w:themeColor="text1"/>
+          <w:sz w:val="28"/>
+          <w:szCs w:val="28"/>
+          <w:lang w:val="en-US"/>
+        </w:rPr>
+        <w:t>_comment' post.id %}" method="post"&gt;</w:t>
+      </w:r>
+    </w:p>
+    <w:p>
+      <w:pPr>
+        <w:spacing w:before="240"/>
+        <w:rPr>
+          <w:color w:val="000000" w:themeColor="text1"/>
+          <w:sz w:val="28"/>
+          <w:szCs w:val="28"/>
+        </w:rPr>
+      </w:pPr>
+      <w:r>
+        <w:rPr>
+          <w:color w:val="000000" w:themeColor="text1"/>
+          <w:sz w:val="28"/>
+          <w:szCs w:val="28"/>
+        </w:rPr>
+        <w:t xml:space="preserve">В </w:t>
+      </w:r>
+      <w:proofErr w:type="gramStart"/>
+      <w:r>
+        <w:rPr>
+          <w:color w:val="000000" w:themeColor="text1"/>
+          <w:sz w:val="28"/>
+          <w:szCs w:val="28"/>
+        </w:rPr>
+        <w:t>теге</w:t>
+      </w:r>
+      <w:proofErr w:type="gramEnd"/>
+      <w:r>
+        <w:rPr>
+          <w:color w:val="000000" w:themeColor="text1"/>
+          <w:sz w:val="28"/>
+          <w:szCs w:val="28"/>
+        </w:rPr>
+        <w:t xml:space="preserve"> </w:t>
+      </w:r>
+      <w:r>
+        <w:rPr>
+          <w:color w:val="000000" w:themeColor="text1"/>
+          <w:sz w:val="28"/>
+          <w:szCs w:val="28"/>
+          <w:lang w:val="en-US"/>
+        </w:rPr>
+        <w:t>form</w:t>
+      </w:r>
+      <w:r>
+        <w:rPr>
+          <w:color w:val="000000" w:themeColor="text1"/>
+          <w:sz w:val="28"/>
+          <w:szCs w:val="28"/>
+        </w:rPr>
+        <w:t xml:space="preserve"> </w:t>
+      </w:r>
+      <w:r>
+        <w:rPr>
+          <w:color w:val="000000" w:themeColor="text1"/>
+          <w:sz w:val="28"/>
+          <w:szCs w:val="28"/>
+        </w:rPr>
+        <w:t xml:space="preserve">в </w:t>
+      </w:r>
+      <w:r>
+        <w:rPr>
+          <w:b/>
+          <w:color w:val="000000" w:themeColor="text1"/>
+          <w:sz w:val="28"/>
+          <w:szCs w:val="28"/>
+          <w:lang w:val="en-US"/>
+        </w:rPr>
+        <w:t>action</w:t>
+      </w:r>
+      <w:r>
+        <w:rPr>
+          <w:b/>
+          <w:color w:val="000000" w:themeColor="text1"/>
+          <w:sz w:val="28"/>
+          <w:szCs w:val="28"/>
+        </w:rPr>
+        <w:t xml:space="preserve"> </w:t>
+      </w:r>
+      <w:r>
+        <w:rPr>
+          <w:color w:val="000000" w:themeColor="text1"/>
+          <w:sz w:val="28"/>
+          <w:szCs w:val="28"/>
+        </w:rPr>
+        <w:t xml:space="preserve">– </w:t>
+      </w:r>
+      <w:r>
+        <w:rPr>
+          <w:color w:val="000000" w:themeColor="text1"/>
+          <w:sz w:val="28"/>
+          <w:szCs w:val="28"/>
+        </w:rPr>
+        <w:t xml:space="preserve">мы указываем </w:t>
+      </w:r>
+      <w:r>
+        <w:rPr>
+          <w:color w:val="000000" w:themeColor="text1"/>
+          <w:sz w:val="28"/>
+          <w:szCs w:val="28"/>
+          <w:lang w:val="en-US"/>
+        </w:rPr>
+        <w:t>url</w:t>
+      </w:r>
+      <w:r>
+        <w:rPr>
+          <w:color w:val="000000" w:themeColor="text1"/>
+          <w:sz w:val="28"/>
+          <w:szCs w:val="28"/>
+        </w:rPr>
+        <w:t xml:space="preserve"> </w:t>
+      </w:r>
+      <w:r>
+        <w:rPr>
+          <w:color w:val="000000" w:themeColor="text1"/>
+          <w:sz w:val="28"/>
+          <w:szCs w:val="28"/>
+        </w:rPr>
+        <w:t xml:space="preserve">на </w:t>
+      </w:r>
+      <w:proofErr w:type="gramStart"/>
+      <w:r>
+        <w:rPr>
+          <w:color w:val="000000" w:themeColor="text1"/>
+          <w:sz w:val="28"/>
+          <w:szCs w:val="28"/>
+        </w:rPr>
+        <w:t>который</w:t>
+      </w:r>
+      <w:proofErr w:type="gramEnd"/>
+      <w:r>
+        <w:rPr>
+          <w:color w:val="000000" w:themeColor="text1"/>
+          <w:sz w:val="28"/>
+          <w:szCs w:val="28"/>
+        </w:rPr>
+        <w:t xml:space="preserve">, </w:t>
+      </w:r>
+      <w:r>
+        <w:rPr>
+          <w:color w:val="000000" w:themeColor="text1"/>
+          <w:sz w:val="28"/>
+          <w:szCs w:val="28"/>
+        </w:rPr>
+        <w:t>будет отправлена форма</w:t>
+      </w:r>
+      <w:r>
+        <w:rPr>
+          <w:color w:val="000000" w:themeColor="text1"/>
+          <w:sz w:val="28"/>
+          <w:szCs w:val="28"/>
+        </w:rPr>
+        <w:t>.</w:t>
+      </w:r>
+    </w:p>
+    <w:p>
+      <w:pPr>
+        <w:spacing w:before="240"/>
+        <w:rPr>
+          <w:color w:val="000000" w:themeColor="text1"/>
+          <w:sz w:val="28"/>
+          <w:szCs w:val="28"/>
+          <w:lang w:val="en-US"/>
+        </w:rPr>
+      </w:pPr>
+    </w:p>
+    <w:p>
+      <w:pPr>
+        <w:spacing w:before="240"/>
+        <w:jc w:val="center"/>
+        <w:rPr>
+          <w:b/>
+          <w:color w:val="000000" w:themeColor="text1"/>
+          <w:sz w:val="28"/>
+          <w:szCs w:val="28"/>
+          <w:lang w:val="en-US"/>
+        </w:rPr>
+      </w:pPr>
+      <w:r>
+        <w:rPr>
+          <w:b/>
+          <w:color w:val="000000" w:themeColor="text1"/>
+          <w:sz w:val="28"/>
+          <w:szCs w:val="28"/>
+        </w:rPr>
+        <w:t xml:space="preserve">Глава 2(Добавление функциональности </w:t>
+      </w:r>
+      <w:r>
+        <w:rPr>
+          <w:b/>
+          <w:color w:val="000000" w:themeColor="text1"/>
+          <w:sz w:val="28"/>
+          <w:szCs w:val="28"/>
+        </w:rPr>
+        <w:t>тегирования</w:t>
+      </w:r>
+      <w:r>
+        <w:rPr>
+          <w:b/>
+          <w:color w:val="000000" w:themeColor="text1"/>
+          <w:sz w:val="28"/>
+          <w:szCs w:val="28"/>
+        </w:rPr>
+        <w:t>)</w:t>
+      </w:r>
+    </w:p>
+    <w:p>
+      <w:pPr>
+        <w:spacing w:before="240"/>
+        <w:rPr>
+          <w:color w:val="000000" w:themeColor="text1"/>
+          <w:sz w:val="28"/>
+          <w:szCs w:val="28"/>
+        </w:rPr>
+      </w:pPr>
+      <w:proofErr w:type="spellStart"/>
+      <w:proofErr w:type="gramStart"/>
+      <w:r>
+        <w:rPr>
+          <w:b/>
+          <w:color w:val="000000" w:themeColor="text1"/>
+          <w:sz w:val="28"/>
+          <w:szCs w:val="28"/>
+          <w:lang w:val="en-US"/>
+        </w:rPr>
+        <w:t>django</w:t>
+      </w:r>
+      <w:proofErr w:type="spellEnd"/>
+      <w:r>
+        <w:rPr>
+          <w:b/>
+          <w:color w:val="000000" w:themeColor="text1"/>
+          <w:sz w:val="28"/>
+          <w:szCs w:val="28"/>
+        </w:rPr>
+        <w:t>-</w:t>
+      </w:r>
+      <w:proofErr w:type="spellStart"/>
+      <w:r>
+        <w:rPr>
+          <w:b/>
+          <w:color w:val="000000" w:themeColor="text1"/>
+          <w:sz w:val="28"/>
+          <w:szCs w:val="28"/>
+          <w:lang w:val="en-US"/>
+        </w:rPr>
+        <w:t>taggit</w:t>
+      </w:r>
+      <w:proofErr w:type="spellEnd"/>
+      <w:proofErr w:type="gramEnd"/>
+      <w:r>
+        <w:rPr>
+          <w:color w:val="000000" w:themeColor="text1"/>
+          <w:sz w:val="28"/>
+          <w:szCs w:val="28"/>
+        </w:rPr>
+        <w:t xml:space="preserve"> – это приспособленное для реиспользования приложение,</w:t>
+      </w:r>
+    </w:p>
+    <w:p>
+      <w:pPr>
+        <w:spacing w:before="240"/>
+        <w:rPr>
+          <w:color w:val="000000" w:themeColor="text1"/>
+          <w:sz w:val="28"/>
+          <w:szCs w:val="28"/>
+        </w:rPr>
+      </w:pPr>
+      <w:proofErr w:type="gramStart"/>
+      <w:r>
+        <w:rPr>
+          <w:color w:val="000000" w:themeColor="text1"/>
+          <w:sz w:val="28"/>
+          <w:szCs w:val="28"/>
+        </w:rPr>
+        <w:t>которое</w:t>
+      </w:r>
+      <w:proofErr w:type="gramEnd"/>
+      <w:r>
+        <w:rPr>
+          <w:color w:val="000000" w:themeColor="text1"/>
+          <w:sz w:val="28"/>
+          <w:szCs w:val="28"/>
+        </w:rPr>
+        <w:t xml:space="preserve"> в первую очередь предлагает модель </w:t>
+      </w:r>
+      <w:r>
+        <w:rPr>
+          <w:b/>
+          <w:color w:val="000000" w:themeColor="text1"/>
+          <w:sz w:val="28"/>
+          <w:szCs w:val="28"/>
+          <w:lang w:val="en-US"/>
+        </w:rPr>
+        <w:t>Tag</w:t>
+      </w:r>
+      <w:r>
+        <w:rPr>
+          <w:color w:val="000000" w:themeColor="text1"/>
+          <w:sz w:val="28"/>
+          <w:szCs w:val="28"/>
+        </w:rPr>
+        <w:t xml:space="preserve"> и менеджер для удобного</w:t>
+      </w:r>
+    </w:p>
+    <w:p>
+      <w:pPr>
+        <w:spacing w:before="240"/>
+        <w:rPr>
+          <w:color w:val="000000" w:themeColor="text1"/>
+          <w:sz w:val="28"/>
+          <w:szCs w:val="28"/>
+          <w:lang w:val="en-US"/>
+        </w:rPr>
+      </w:pPr>
+      <w:r>
+        <w:rPr>
+          <w:color w:val="000000" w:themeColor="text1"/>
+          <w:sz w:val="28"/>
+          <w:szCs w:val="28"/>
+        </w:rPr>
+        <w:t xml:space="preserve">добавления тегов в любую модель. </w:t>
+      </w:r>
+      <w:r>
+        <w:rPr>
+          <w:color w:val="000000" w:themeColor="text1"/>
+          <w:sz w:val="28"/>
+          <w:szCs w:val="28"/>
+          <w:lang w:val="en-US"/>
+        </w:rPr>
+        <w:t>Исходный код приложения доступен для</w:t>
+      </w:r>
+    </w:p>
+    <w:p>
+      <w:pPr>
+        <w:spacing w:before="240"/>
+        <w:rPr>
+          <w:color w:val="000000" w:themeColor="text1"/>
+          <w:sz w:val="28"/>
+          <w:szCs w:val="28"/>
+        </w:rPr>
+      </w:pPr>
+      <w:r>
+        <w:rPr>
+          <w:color w:val="000000" w:themeColor="text1"/>
+          <w:sz w:val="28"/>
+          <w:szCs w:val="28"/>
+        </w:rPr>
+        <w:t xml:space="preserve">просмотра на странице </w:t>
+      </w:r>
+      <w:r>
+        <w:rPr>
+          <w:color w:val="000000" w:themeColor="text1"/>
+          <w:sz w:val="28"/>
+          <w:szCs w:val="28"/>
+          <w:lang w:val="en-US"/>
+        </w:rPr>
+        <w:t>https</w:t>
+      </w:r>
+      <w:r>
+        <w:rPr>
+          <w:color w:val="000000" w:themeColor="text1"/>
+          <w:sz w:val="28"/>
+          <w:szCs w:val="28"/>
+        </w:rPr>
+        <w:t>://</w:t>
+      </w:r>
+      <w:proofErr w:type="spellStart"/>
+      <w:r>
+        <w:rPr>
+          <w:color w:val="000000" w:themeColor="text1"/>
+          <w:sz w:val="28"/>
+          <w:szCs w:val="28"/>
+          <w:lang w:val="en-US"/>
+        </w:rPr>
+        <w:t>github</w:t>
+      </w:r>
+      <w:proofErr w:type="spellEnd"/>
+      <w:r>
+        <w:rPr>
+          <w:color w:val="000000" w:themeColor="text1"/>
+          <w:sz w:val="28"/>
+          <w:szCs w:val="28"/>
+        </w:rPr>
+        <w:t>.</w:t>
+      </w:r>
+      <w:r>
+        <w:rPr>
+          <w:color w:val="000000" w:themeColor="text1"/>
+          <w:sz w:val="28"/>
+          <w:szCs w:val="28"/>
+          <w:lang w:val="en-US"/>
+        </w:rPr>
+        <w:t>com</w:t>
+      </w:r>
+      <w:r>
+        <w:rPr>
+          <w:color w:val="000000" w:themeColor="text1"/>
+          <w:sz w:val="28"/>
+          <w:szCs w:val="28"/>
+        </w:rPr>
+        <w:t>/</w:t>
+      </w:r>
+      <w:proofErr w:type="spellStart"/>
+      <w:r>
+        <w:rPr>
+          <w:color w:val="000000" w:themeColor="text1"/>
+          <w:sz w:val="28"/>
+          <w:szCs w:val="28"/>
+          <w:lang w:val="en-US"/>
+        </w:rPr>
+        <w:t>jazzband</w:t>
+      </w:r>
+      <w:proofErr w:type="spellEnd"/>
+      <w:r>
+        <w:rPr>
+          <w:color w:val="000000" w:themeColor="text1"/>
+          <w:sz w:val="28"/>
+          <w:szCs w:val="28"/>
+        </w:rPr>
+        <w:t>/</w:t>
+      </w:r>
+      <w:proofErr w:type="spellStart"/>
+      <w:r>
+        <w:rPr>
+          <w:color w:val="000000" w:themeColor="text1"/>
+          <w:sz w:val="28"/>
+          <w:szCs w:val="28"/>
+          <w:lang w:val="en-US"/>
+        </w:rPr>
+        <w:t>django</w:t>
+      </w:r>
+      <w:proofErr w:type="spellEnd"/>
+      <w:r>
+        <w:rPr>
+          <w:color w:val="000000" w:themeColor="text1"/>
+          <w:sz w:val="28"/>
+          <w:szCs w:val="28"/>
+        </w:rPr>
+        <w:t>-</w:t>
+      </w:r>
+      <w:proofErr w:type="spellStart"/>
+      <w:r>
+        <w:rPr>
+          <w:color w:val="000000" w:themeColor="text1"/>
+          <w:sz w:val="28"/>
+          <w:szCs w:val="28"/>
+          <w:lang w:val="en-US"/>
+        </w:rPr>
+        <w:t>taggit</w:t>
+      </w:r>
+      <w:proofErr w:type="spellEnd"/>
+      <w:r>
+        <w:rPr>
+          <w:color w:val="000000" w:themeColor="text1"/>
+          <w:sz w:val="28"/>
+          <w:szCs w:val="28"/>
+        </w:rPr>
+        <w:t>.</w:t>
+      </w:r>
+      <w:bookmarkStart w:id="0" w:name="_GoBack"/>
+      <w:bookmarkEnd w:id="0"/>
+    </w:p>
+    <w:p>
+      <w:pPr>
+        <w:spacing w:before="240"/>
         <w:rPr>
           <w:color w:val="000000" w:themeColor="text1"/>
           <w:sz w:val="28"/>
@@ -2935,7 +4021,7 @@
 </file>
 
 <file path=customXml/itemProps1.xml><?xml version="1.0" encoding="utf-8"?>
-<ds:datastoreItem xmlns:ds="http://schemas.openxmlformats.org/officeDocument/2006/customXml" ds:itemID="{29786216-8D96-4FFE-9E07-5B98F94E628F}">
+<ds:datastoreItem xmlns:ds="http://schemas.openxmlformats.org/officeDocument/2006/customXml" ds:itemID="{C45823C8-4925-4CA0-87AD-B606E0638BBB}">
   <ds:schemaRefs>
     <ds:schemaRef ds:uri="http://schemas.openxmlformats.org/officeDocument/2006/bibliography"/>
   </ds:schemaRefs>

</xml_diff>